<commit_message>
Finished Unit 1 Assignment 2
</commit_message>
<xml_diff>
--- a/senior/politics/assignments/Unit 1 Assignment 2.docx
+++ b/senior/politics/assignments/Unit 1 Assignment 2.docx
@@ -132,9 +132,9 @@
         <w:tblLook w:val="04A0" w:firstRow="1" w:lastRow="0" w:firstColumn="1" w:lastColumn="0" w:noHBand="0" w:noVBand="1"/>
       </w:tblPr>
       <w:tblGrid>
-        <w:gridCol w:w="2673"/>
-        <w:gridCol w:w="1760"/>
-        <w:gridCol w:w="3852"/>
+        <w:gridCol w:w="1559"/>
+        <w:gridCol w:w="2228"/>
+        <w:gridCol w:w="5589"/>
       </w:tblGrid>
       <w:tr>
         <w:trPr>
@@ -533,6 +533,15 @@
               </w:rPr>
               <w:t>1215</w:t>
             </w:r>
+            <w:r>
+              <w:rPr>
+                <w:rFonts w:ascii="Arial" w:eastAsia="Times New Roman" w:hAnsi="Arial" w:cs="Arial"/>
+                <w:color w:val="000000"/>
+                <w:sz w:val="20"/>
+                <w:szCs w:val="20"/>
+              </w:rPr>
+              <w:t xml:space="preserve"> England</w:t>
+            </w:r>
           </w:p>
         </w:tc>
         <w:tc>
@@ -565,6 +574,9 @@
                 <w:szCs w:val="20"/>
               </w:rPr>
               <w:t> </w:t>
+            </w:r>
+            <w:r>
+              <w:t>[Ordered Government] Symbolic that monarch was not 'above the law'</w:t>
             </w:r>
           </w:p>
         </w:tc>
@@ -646,6 +658,15 @@
               </w:rPr>
               <w:t>1628</w:t>
             </w:r>
+            <w:r>
+              <w:rPr>
+                <w:rFonts w:ascii="Arial" w:eastAsia="Times New Roman" w:hAnsi="Arial" w:cs="Arial"/>
+                <w:color w:val="000000"/>
+                <w:sz w:val="20"/>
+                <w:szCs w:val="20"/>
+              </w:rPr>
+              <w:t xml:space="preserve"> England</w:t>
+            </w:r>
           </w:p>
         </w:tc>
         <w:tc>
@@ -678,6 +699,17 @@
                 <w:szCs w:val="20"/>
               </w:rPr>
               <w:t> </w:t>
+            </w:r>
+            <w:r>
+              <w:t xml:space="preserve">[Ordered Government] Enforced Magna </w:t>
+            </w:r>
+            <w:proofErr w:type="spellStart"/>
+            <w:r>
+              <w:t>Carta</w:t>
+            </w:r>
+            <w:proofErr w:type="spellEnd"/>
+            <w:r>
+              <w:t xml:space="preserve"> against king's wishes</w:t>
             </w:r>
           </w:p>
         </w:tc>
@@ -759,6 +791,15 @@
               </w:rPr>
               <w:t>1689</w:t>
             </w:r>
+            <w:r>
+              <w:rPr>
+                <w:rFonts w:ascii="Arial" w:eastAsia="Times New Roman" w:hAnsi="Arial" w:cs="Arial"/>
+                <w:color w:val="000000"/>
+                <w:sz w:val="20"/>
+                <w:szCs w:val="20"/>
+              </w:rPr>
+              <w:t xml:space="preserve"> England</w:t>
+            </w:r>
           </w:p>
         </w:tc>
         <w:tc>
@@ -791,6 +832,9 @@
                 <w:szCs w:val="20"/>
               </w:rPr>
               <w:t> </w:t>
+            </w:r>
+            <w:r>
+              <w:t>[Ordered Government] Sets out rules for Parliament and Monarchs. Also enforces individual liberties.</w:t>
             </w:r>
           </w:p>
         </w:tc>
@@ -872,6 +916,12 @@
               </w:rPr>
               <w:t>1700s</w:t>
             </w:r>
+            <w:r>
+              <w:t xml:space="preserve"> </w:t>
+            </w:r>
+            <w:r>
+              <w:t>Maryland, Pennsylvania, Delaware</w:t>
+            </w:r>
           </w:p>
         </w:tc>
         <w:tc>
@@ -904,6 +954,9 @@
                 <w:szCs w:val="20"/>
               </w:rPr>
               <w:t> </w:t>
+            </w:r>
+            <w:r>
+              <w:t>[Limited Government] Maryland, Pennsylvania, Delaware. The government restricts itself to large scale operations, letting local 'proprietors' shape their local environment. </w:t>
             </w:r>
           </w:p>
         </w:tc>
@@ -985,6 +1038,18 @@
               </w:rPr>
               <w:t>1700s</w:t>
             </w:r>
+            <w:r>
+              <w:rPr>
+                <w:rFonts w:ascii="Arial" w:eastAsia="Times New Roman" w:hAnsi="Arial" w:cs="Arial"/>
+                <w:color w:val="000000"/>
+                <w:sz w:val="20"/>
+                <w:szCs w:val="20"/>
+              </w:rPr>
+              <w:t xml:space="preserve"> </w:t>
+            </w:r>
+            <w:r>
+              <w:t>Connecticut, Rhode Island</w:t>
+            </w:r>
           </w:p>
         </w:tc>
         <w:tc>
@@ -1017,6 +1082,15 @@
                 <w:szCs w:val="20"/>
               </w:rPr>
               <w:t> </w:t>
+            </w:r>
+            <w:r>
+              <w:t xml:space="preserve">[Limited Government] Connecticut, Rhode Island. </w:t>
+            </w:r>
+            <w:r>
+              <w:t>Self-governing</w:t>
+            </w:r>
+            <w:r>
+              <w:t xml:space="preserve"> colonies that had full freedoms at their local level.</w:t>
             </w:r>
           </w:p>
         </w:tc>
@@ -1098,6 +1172,24 @@
               </w:rPr>
               <w:t>1643</w:t>
             </w:r>
+            <w:r>
+              <w:rPr>
+                <w:rFonts w:ascii="Arial" w:eastAsia="Times New Roman" w:hAnsi="Arial" w:cs="Arial"/>
+                <w:color w:val="000000"/>
+                <w:sz w:val="20"/>
+                <w:szCs w:val="20"/>
+              </w:rPr>
+              <w:t xml:space="preserve"> </w:t>
+            </w:r>
+            <w:r>
+              <w:rPr>
+                <w:rFonts w:ascii="Arial" w:eastAsia="Times New Roman" w:hAnsi="Arial" w:cs="Arial"/>
+                <w:color w:val="000000"/>
+                <w:sz w:val="20"/>
+                <w:szCs w:val="20"/>
+              </w:rPr>
+              <w:t>Massachusetts, Plymouth, Connecticut, and New Haven</w:t>
+            </w:r>
           </w:p>
         </w:tc>
         <w:tc>
@@ -1130,6 +1222,60 @@
                 <w:szCs w:val="20"/>
               </w:rPr>
               <w:t> </w:t>
+            </w:r>
+            <w:r>
+              <w:rPr>
+                <w:rFonts w:ascii="Arial" w:eastAsia="Times New Roman" w:hAnsi="Arial" w:cs="Arial"/>
+                <w:color w:val="000000"/>
+                <w:sz w:val="20"/>
+                <w:szCs w:val="20"/>
+              </w:rPr>
+              <w:t>[</w:t>
+            </w:r>
+            <w:r>
+              <w:rPr>
+                <w:rFonts w:ascii="Arial" w:eastAsia="Times New Roman" w:hAnsi="Arial" w:cs="Arial"/>
+                <w:color w:val="000000"/>
+                <w:sz w:val="20"/>
+                <w:szCs w:val="20"/>
+              </w:rPr>
+              <w:t>Representative Government</w:t>
+            </w:r>
+            <w:r>
+              <w:rPr>
+                <w:rFonts w:ascii="Arial" w:eastAsia="Times New Roman" w:hAnsi="Arial" w:cs="Arial"/>
+                <w:color w:val="000000"/>
+                <w:sz w:val="20"/>
+                <w:szCs w:val="20"/>
+              </w:rPr>
+              <w:t>]</w:t>
+            </w:r>
+            <w:r>
+              <w:rPr>
+                <w:rFonts w:ascii="Arial" w:eastAsia="Times New Roman" w:hAnsi="Arial" w:cs="Arial"/>
+                <w:color w:val="000000"/>
+                <w:sz w:val="20"/>
+                <w:szCs w:val="20"/>
+              </w:rPr>
+              <w:t>Massachusetts, Plymouth, Connecticut, and New Haven</w:t>
+            </w:r>
+            <w:r>
+              <w:rPr>
+                <w:rFonts w:ascii="Arial" w:eastAsia="Times New Roman" w:hAnsi="Arial" w:cs="Arial"/>
+                <w:color w:val="000000"/>
+                <w:sz w:val="20"/>
+                <w:szCs w:val="20"/>
+              </w:rPr>
+              <w:t xml:space="preserve">. </w:t>
+            </w:r>
+            <w:r>
+              <w:rPr>
+                <w:rFonts w:ascii="Arial" w:eastAsia="Times New Roman" w:hAnsi="Arial" w:cs="Arial"/>
+                <w:color w:val="000000"/>
+                <w:sz w:val="20"/>
+                <w:szCs w:val="20"/>
+              </w:rPr>
+              <w:t>Served as a medium for colonial representatives to discuss topics.</w:t>
             </w:r>
           </w:p>
         </w:tc>
@@ -1211,6 +1357,15 @@
               </w:rPr>
               <w:t>1754</w:t>
             </w:r>
+            <w:r>
+              <w:rPr>
+                <w:rFonts w:ascii="Arial" w:eastAsia="Times New Roman" w:hAnsi="Arial" w:cs="Arial"/>
+                <w:color w:val="000000"/>
+                <w:sz w:val="20"/>
+                <w:szCs w:val="20"/>
+              </w:rPr>
+              <w:t xml:space="preserve"> American Colonies</w:t>
+            </w:r>
           </w:p>
         </w:tc>
         <w:tc>
@@ -1243,6 +1398,9 @@
                 <w:szCs w:val="20"/>
               </w:rPr>
               <w:t> </w:t>
+            </w:r>
+            <w:r>
+              <w:t>[Representative Government] Representatives from each of the 13 colonies would confer at an annual congress.</w:t>
             </w:r>
           </w:p>
         </w:tc>
@@ -1334,6 +1492,24 @@
               </w:rPr>
               <w:t>1774</w:t>
             </w:r>
+            <w:r>
+              <w:rPr>
+                <w:rFonts w:ascii="Arial" w:eastAsia="Times New Roman" w:hAnsi="Arial" w:cs="Arial"/>
+                <w:color w:val="000000"/>
+                <w:sz w:val="20"/>
+                <w:szCs w:val="20"/>
+              </w:rPr>
+              <w:t xml:space="preserve"> </w:t>
+            </w:r>
+            <w:r>
+              <w:rPr>
+                <w:rFonts w:ascii="Arial" w:eastAsia="Times New Roman" w:hAnsi="Arial" w:cs="Arial"/>
+                <w:color w:val="000000"/>
+                <w:sz w:val="20"/>
+                <w:szCs w:val="20"/>
+              </w:rPr>
+              <w:t>American Colonies</w:t>
+            </w:r>
           </w:p>
         </w:tc>
         <w:tc>
@@ -1366,6 +1542,9 @@
                 <w:szCs w:val="20"/>
               </w:rPr>
               <w:t> </w:t>
+            </w:r>
+            <w:r>
+              <w:t>[Representative Government] Representatives from the American colonies met to discuss and represent their respective colonies.</w:t>
             </w:r>
           </w:p>
         </w:tc>
@@ -1447,6 +1626,24 @@
               </w:rPr>
               <w:t>1775</w:t>
             </w:r>
+            <w:r>
+              <w:rPr>
+                <w:rFonts w:ascii="Arial" w:eastAsia="Times New Roman" w:hAnsi="Arial" w:cs="Arial"/>
+                <w:color w:val="000000"/>
+                <w:sz w:val="20"/>
+                <w:szCs w:val="20"/>
+              </w:rPr>
+              <w:t xml:space="preserve"> </w:t>
+            </w:r>
+            <w:r>
+              <w:rPr>
+                <w:rFonts w:ascii="Arial" w:eastAsia="Times New Roman" w:hAnsi="Arial" w:cs="Arial"/>
+                <w:color w:val="000000"/>
+                <w:sz w:val="20"/>
+                <w:szCs w:val="20"/>
+              </w:rPr>
+              <w:t>American Colonies</w:t>
+            </w:r>
           </w:p>
         </w:tc>
         <w:tc>
@@ -1479,6 +1676,9 @@
                 <w:szCs w:val="20"/>
               </w:rPr>
               <w:t> </w:t>
+            </w:r>
+            <w:r>
+              <w:t>[Representative Government] Representatives of the American Colonies served as the first government of the United States until the Articles of Confederation.</w:t>
             </w:r>
           </w:p>
         </w:tc>
@@ -1560,8 +1760,24 @@
               </w:rPr>
               <w:t>1776</w:t>
             </w:r>
-            <w:bookmarkStart w:id="0" w:name="_GoBack"/>
-            <w:bookmarkEnd w:id="0"/>
+            <w:r>
+              <w:rPr>
+                <w:rFonts w:ascii="Arial" w:eastAsia="Times New Roman" w:hAnsi="Arial" w:cs="Arial"/>
+                <w:color w:val="000000"/>
+                <w:sz w:val="20"/>
+                <w:szCs w:val="20"/>
+              </w:rPr>
+              <w:t xml:space="preserve"> </w:t>
+            </w:r>
+            <w:r>
+              <w:rPr>
+                <w:rFonts w:ascii="Arial" w:eastAsia="Times New Roman" w:hAnsi="Arial" w:cs="Arial"/>
+                <w:color w:val="000000"/>
+                <w:sz w:val="20"/>
+                <w:szCs w:val="20"/>
+              </w:rPr>
+              <w:t>American Colonies</w:t>
+            </w:r>
           </w:p>
         </w:tc>
         <w:tc>
@@ -1594,6 +1810,9 @@
                 <w:szCs w:val="20"/>
               </w:rPr>
               <w:t> </w:t>
+            </w:r>
+            <w:r>
+              <w:t>[Limited Government] The American colonies asked for local self-rule, while the English maintained a large-scale rule over all English colonies.</w:t>
             </w:r>
           </w:p>
         </w:tc>
@@ -1666,6 +1885,24 @@
               </w:rPr>
               <w:t> </w:t>
             </w:r>
+            <w:r>
+              <w:rPr>
+                <w:rFonts w:ascii="Arial" w:eastAsia="Times New Roman" w:hAnsi="Arial" w:cs="Arial"/>
+                <w:color w:val="000000"/>
+                <w:sz w:val="20"/>
+                <w:szCs w:val="20"/>
+              </w:rPr>
+              <w:t>1781</w:t>
+            </w:r>
+            <w:r>
+              <w:rPr>
+                <w:rFonts w:ascii="Arial" w:eastAsia="Times New Roman" w:hAnsi="Arial" w:cs="Arial"/>
+                <w:color w:val="000000"/>
+                <w:sz w:val="20"/>
+                <w:szCs w:val="20"/>
+              </w:rPr>
+              <w:t xml:space="preserve"> American Colonies</w:t>
+            </w:r>
           </w:p>
         </w:tc>
         <w:tc>
@@ -1698,6 +1935,141 @@
                 <w:szCs w:val="20"/>
               </w:rPr>
               <w:t> </w:t>
+            </w:r>
+            <w:r>
+              <w:rPr>
+                <w:rFonts w:ascii="Arial" w:eastAsia="Times New Roman" w:hAnsi="Arial" w:cs="Arial"/>
+                <w:color w:val="000000"/>
+                <w:sz w:val="20"/>
+                <w:szCs w:val="20"/>
+              </w:rPr>
+              <w:t>[</w:t>
+            </w:r>
+            <w:r>
+              <w:rPr>
+                <w:rFonts w:ascii="Arial" w:eastAsia="Times New Roman" w:hAnsi="Arial" w:cs="Arial"/>
+                <w:color w:val="000000"/>
+                <w:sz w:val="20"/>
+                <w:szCs w:val="20"/>
+              </w:rPr>
+              <w:t>Ordered</w:t>
+            </w:r>
+            <w:r>
+              <w:rPr>
+                <w:rFonts w:ascii="Arial" w:eastAsia="Times New Roman" w:hAnsi="Arial" w:cs="Arial"/>
+                <w:color w:val="000000"/>
+                <w:sz w:val="20"/>
+                <w:szCs w:val="20"/>
+              </w:rPr>
+              <w:t xml:space="preserve"> Government]</w:t>
+            </w:r>
+            <w:r>
+              <w:rPr>
+                <w:rFonts w:ascii="Arial" w:eastAsia="Times New Roman" w:hAnsi="Arial" w:cs="Arial"/>
+                <w:color w:val="000000"/>
+                <w:sz w:val="20"/>
+                <w:szCs w:val="20"/>
+              </w:rPr>
+              <w:t xml:space="preserve"> </w:t>
+            </w:r>
+            <w:r>
+              <w:rPr>
+                <w:rFonts w:ascii="Arial" w:eastAsia="Times New Roman" w:hAnsi="Arial" w:cs="Arial"/>
+                <w:color w:val="000000"/>
+                <w:sz w:val="20"/>
+                <w:szCs w:val="20"/>
+              </w:rPr>
+              <w:t xml:space="preserve">State Constitutions </w:t>
+            </w:r>
+            <w:r>
+              <w:rPr>
+                <w:rFonts w:ascii="Arial" w:eastAsia="Times New Roman" w:hAnsi="Arial" w:cs="Arial"/>
+                <w:color w:val="000000"/>
+                <w:sz w:val="20"/>
+                <w:szCs w:val="20"/>
+              </w:rPr>
+              <w:t xml:space="preserve">created a set of laws in each state that </w:t>
+            </w:r>
+            <w:r>
+              <w:rPr>
+                <w:rFonts w:ascii="Arial" w:eastAsia="Times New Roman" w:hAnsi="Arial" w:cs="Arial"/>
+                <w:color w:val="000000"/>
+                <w:sz w:val="20"/>
+                <w:szCs w:val="20"/>
+              </w:rPr>
+              <w:t>everyone had to obey</w:t>
+            </w:r>
+            <w:r>
+              <w:rPr>
+                <w:rFonts w:ascii="Arial" w:eastAsia="Times New Roman" w:hAnsi="Arial" w:cs="Arial"/>
+                <w:color w:val="000000"/>
+                <w:sz w:val="20"/>
+                <w:szCs w:val="20"/>
+              </w:rPr>
+              <w:t>. [Limited Government]</w:t>
+            </w:r>
+            <w:r>
+              <w:rPr>
+                <w:rFonts w:ascii="Arial" w:eastAsia="Times New Roman" w:hAnsi="Arial" w:cs="Arial"/>
+                <w:color w:val="000000"/>
+                <w:sz w:val="20"/>
+                <w:szCs w:val="20"/>
+              </w:rPr>
+              <w:t xml:space="preserve"> </w:t>
+            </w:r>
+            <w:r>
+              <w:rPr>
+                <w:rFonts w:ascii="Arial" w:eastAsia="Times New Roman" w:hAnsi="Arial" w:cs="Arial"/>
+                <w:color w:val="000000"/>
+                <w:sz w:val="20"/>
+                <w:szCs w:val="20"/>
+              </w:rPr>
+              <w:t xml:space="preserve">Each state was allowed by the </w:t>
+            </w:r>
+            <w:r>
+              <w:rPr>
+                <w:rFonts w:ascii="Arial" w:eastAsia="Times New Roman" w:hAnsi="Arial" w:cs="Arial"/>
+                <w:color w:val="000000"/>
+                <w:sz w:val="20"/>
+                <w:szCs w:val="20"/>
+              </w:rPr>
+              <w:t xml:space="preserve">Confederacy to </w:t>
+            </w:r>
+            <w:r>
+              <w:rPr>
+                <w:rFonts w:ascii="Arial" w:eastAsia="Times New Roman" w:hAnsi="Arial" w:cs="Arial"/>
+                <w:color w:val="000000"/>
+                <w:sz w:val="20"/>
+                <w:szCs w:val="20"/>
+              </w:rPr>
+              <w:t xml:space="preserve">self-rule </w:t>
+            </w:r>
+            <w:r>
+              <w:rPr>
+                <w:rFonts w:ascii="Arial" w:eastAsia="Times New Roman" w:hAnsi="Arial" w:cs="Arial"/>
+                <w:color w:val="000000"/>
+                <w:sz w:val="20"/>
+                <w:szCs w:val="20"/>
+              </w:rPr>
+              <w:t>with</w:t>
+            </w:r>
+            <w:r>
+              <w:rPr>
+                <w:rFonts w:ascii="Arial" w:eastAsia="Times New Roman" w:hAnsi="Arial" w:cs="Arial"/>
+                <w:color w:val="000000"/>
+                <w:sz w:val="20"/>
+                <w:szCs w:val="20"/>
+              </w:rPr>
+              <w:t>in its border</w:t>
+            </w:r>
+            <w:r>
+              <w:rPr>
+                <w:rFonts w:ascii="Arial" w:eastAsia="Times New Roman" w:hAnsi="Arial" w:cs="Arial"/>
+                <w:color w:val="000000"/>
+                <w:sz w:val="20"/>
+                <w:szCs w:val="20"/>
+              </w:rPr>
+              <w:t xml:space="preserve">s. </w:t>
             </w:r>
           </w:p>
         </w:tc>
@@ -1858,12 +2230,9 @@
     </w:p>
     <w:p>
       <w:pPr>
-        <w:numPr>
-          <w:ilvl w:val="0"/>
-          <w:numId w:val="2"/>
-        </w:numPr>
         <w:shd w:val="clear" w:color="auto" w:fill="E0E0E0"/>
         <w:spacing w:before="100" w:beforeAutospacing="1" w:after="100" w:afterAutospacing="1" w:line="240" w:lineRule="auto"/>
+        <w:ind w:left="720"/>
         <w:rPr>
           <w:rFonts w:ascii="Arial" w:eastAsia="Times New Roman" w:hAnsi="Arial" w:cs="Arial"/>
           <w:color w:val="000000"/>
@@ -1873,12 +2242,43 @@
       </w:pPr>
       <w:r>
         <w:rPr>
-          <w:rFonts w:ascii="Arial" w:eastAsia="Times New Roman" w:hAnsi="Arial" w:cs="Arial"/>
-          <w:color w:val="000000"/>
-          <w:sz w:val="20"/>
-          <w:szCs w:val="20"/>
-        </w:rPr>
-        <w:t>Describe the structure of the government set up under the Articles of Confederation.</w:t>
+          <w:color w:val="808080"/>
+        </w:rPr>
+        <w:lastRenderedPageBreak/>
+        <w:t>* </w:t>
+      </w:r>
+      <w:r>
+        <w:t>Ordered government: Government that is ordered on the basis of laws and bills. Contrast to government where monarch is 'above the law'.</w:t>
+      </w:r>
+      <w:r>
+        <w:br/>
+      </w:r>
+      <w:r>
+        <w:br/>
+      </w:r>
+      <w:r>
+        <w:rPr>
+          <w:color w:val="808080"/>
+        </w:rPr>
+        <w:t>* </w:t>
+      </w:r>
+      <w:r>
+        <w:t>Limited government: Government 'limits' itself to large-scale, letting individuals shape their local environment.</w:t>
+      </w:r>
+      <w:r>
+        <w:br/>
+      </w:r>
+      <w:r>
+        <w:br/>
+      </w:r>
+      <w:r>
+        <w:rPr>
+          <w:color w:val="808080"/>
+        </w:rPr>
+        <w:t>* </w:t>
+      </w:r>
+      <w:r>
+        <w:t>Representative government: Government composed of small governing body 'representative' of population.</w:t>
       </w:r>
     </w:p>
     <w:p>
@@ -1903,7 +2303,74 @@
           <w:sz w:val="20"/>
           <w:szCs w:val="20"/>
         </w:rPr>
-        <w:t>Explain why the weaknesses of the Articles led to a critical period for the government in the 1870's.</w:t>
+        <w:t>Describe the structure of the government set up under the Articles of Confederation.</w:t>
+      </w:r>
+    </w:p>
+    <w:p>
+      <w:pPr>
+        <w:shd w:val="clear" w:color="auto" w:fill="E0E0E0"/>
+        <w:spacing w:before="100" w:beforeAutospacing="1" w:after="100" w:afterAutospacing="1" w:line="240" w:lineRule="auto"/>
+        <w:ind w:left="720"/>
+        <w:rPr>
+          <w:rFonts w:ascii="Arial" w:eastAsia="Times New Roman" w:hAnsi="Arial" w:cs="Arial"/>
+          <w:color w:val="000000"/>
+          <w:sz w:val="20"/>
+          <w:szCs w:val="20"/>
+        </w:rPr>
+      </w:pPr>
+      <w:r>
+        <w:rPr>
+          <w:rFonts w:ascii="Arial" w:eastAsia="Times New Roman" w:hAnsi="Arial" w:cs="Arial"/>
+          <w:color w:val="000000"/>
+          <w:sz w:val="20"/>
+          <w:szCs w:val="20"/>
+        </w:rPr>
+        <w:t xml:space="preserve">Each American Colony would retain its </w:t>
+      </w:r>
+      <w:r>
+        <w:rPr>
+          <w:rFonts w:ascii="Arial" w:eastAsia="Times New Roman" w:hAnsi="Arial" w:cs="Arial"/>
+          <w:color w:val="000000"/>
+          <w:sz w:val="20"/>
+          <w:szCs w:val="20"/>
+        </w:rPr>
+        <w:t>sovereignty</w:t>
+      </w:r>
+      <w:r>
+        <w:rPr>
+          <w:rFonts w:ascii="Arial" w:eastAsia="Times New Roman" w:hAnsi="Arial" w:cs="Arial"/>
+          <w:color w:val="000000"/>
+          <w:sz w:val="20"/>
+          <w:szCs w:val="20"/>
+        </w:rPr>
+        <w:t xml:space="preserve">. The Confederation only has dictation in inter-state disputes, and external national matters. </w:t>
+      </w:r>
+      <w:r>
+        <w:rPr>
+          <w:rFonts w:ascii="Arial" w:eastAsia="Times New Roman" w:hAnsi="Arial" w:cs="Arial"/>
+          <w:color w:val="000000"/>
+          <w:sz w:val="20"/>
+          <w:szCs w:val="20"/>
+        </w:rPr>
+        <w:t xml:space="preserve">All other rights, such as enforcement of laws </w:t>
+      </w:r>
+      <w:r>
+        <w:rPr>
+          <w:rFonts w:ascii="Arial" w:eastAsia="Times New Roman" w:hAnsi="Arial" w:cs="Arial"/>
+          <w:color w:val="000000"/>
+          <w:sz w:val="20"/>
+          <w:szCs w:val="20"/>
+        </w:rPr>
+        <w:t>remain in the States’ hands</w:t>
+      </w:r>
+      <w:r>
+        <w:rPr>
+          <w:rFonts w:ascii="Arial" w:eastAsia="Times New Roman" w:hAnsi="Arial" w:cs="Arial"/>
+          <w:color w:val="000000"/>
+          <w:sz w:val="20"/>
+          <w:szCs w:val="20"/>
+        </w:rPr>
+        <w:t>.</w:t>
       </w:r>
     </w:p>
     <w:p>
@@ -1928,8 +2395,142 @@
           <w:sz w:val="20"/>
           <w:szCs w:val="20"/>
         </w:rPr>
+        <w:t>Explain why the weaknesses of the Articles led to a critical period for the government in the 1870's.</w:t>
+      </w:r>
+    </w:p>
+    <w:p>
+      <w:pPr>
+        <w:shd w:val="clear" w:color="auto" w:fill="E0E0E0"/>
+        <w:spacing w:before="100" w:beforeAutospacing="1" w:after="100" w:afterAutospacing="1" w:line="240" w:lineRule="auto"/>
+        <w:ind w:left="720"/>
+        <w:rPr>
+          <w:rFonts w:ascii="Arial" w:eastAsia="Times New Roman" w:hAnsi="Arial" w:cs="Arial"/>
+          <w:color w:val="000000"/>
+          <w:sz w:val="20"/>
+          <w:szCs w:val="20"/>
+        </w:rPr>
+      </w:pPr>
+      <w:r>
+        <w:rPr>
+          <w:rFonts w:ascii="Arial" w:eastAsia="Times New Roman" w:hAnsi="Arial" w:cs="Arial"/>
+          <w:color w:val="000000"/>
+          <w:sz w:val="20"/>
+          <w:szCs w:val="20"/>
+        </w:rPr>
+        <w:t xml:space="preserve">The Confederacy’s inability to enforce its own laws </w:t>
+      </w:r>
+      <w:r>
+        <w:rPr>
+          <w:rFonts w:ascii="Arial" w:eastAsia="Times New Roman" w:hAnsi="Arial" w:cs="Arial"/>
+          <w:color w:val="000000"/>
+          <w:sz w:val="20"/>
+          <w:szCs w:val="20"/>
+        </w:rPr>
+        <w:t xml:space="preserve">allowed its own states to break them. </w:t>
+      </w:r>
+      <w:r>
+        <w:rPr>
+          <w:rFonts w:ascii="Arial" w:eastAsia="Times New Roman" w:hAnsi="Arial" w:cs="Arial"/>
+          <w:color w:val="000000"/>
+          <w:sz w:val="20"/>
+          <w:szCs w:val="20"/>
+        </w:rPr>
+        <w:t xml:space="preserve">Just as if no one is listening to a rule it becomes invalid, the Confederacy </w:t>
+      </w:r>
+      <w:r>
+        <w:rPr>
+          <w:rFonts w:ascii="Arial" w:eastAsia="Times New Roman" w:hAnsi="Arial" w:cs="Arial"/>
+          <w:color w:val="000000"/>
+          <w:sz w:val="20"/>
+          <w:szCs w:val="20"/>
+        </w:rPr>
+        <w:t>started becoming an invalid leading body.</w:t>
+      </w:r>
+      <w:r>
+        <w:rPr>
+          <w:rFonts w:ascii="Arial" w:eastAsia="Times New Roman" w:hAnsi="Arial" w:cs="Arial"/>
+          <w:color w:val="000000"/>
+          <w:sz w:val="20"/>
+          <w:szCs w:val="20"/>
+        </w:rPr>
+        <w:t xml:space="preserve"> The financial system started to break down as individual colonies started to </w:t>
+      </w:r>
+      <w:r>
+        <w:rPr>
+          <w:rFonts w:ascii="Arial" w:eastAsia="Times New Roman" w:hAnsi="Arial" w:cs="Arial"/>
+          <w:color w:val="000000"/>
+          <w:sz w:val="20"/>
+          <w:szCs w:val="20"/>
+        </w:rPr>
+        <w:t xml:space="preserve">print their own </w:t>
+      </w:r>
+      <w:r>
+        <w:rPr>
+          <w:rFonts w:ascii="Arial" w:eastAsia="Times New Roman" w:hAnsi="Arial" w:cs="Arial"/>
+          <w:color w:val="000000"/>
+          <w:sz w:val="20"/>
+          <w:szCs w:val="20"/>
+        </w:rPr>
+        <w:t>currencies.</w:t>
+      </w:r>
+    </w:p>
+    <w:p>
+      <w:pPr>
+        <w:numPr>
+          <w:ilvl w:val="0"/>
+          <w:numId w:val="2"/>
+        </w:numPr>
+        <w:shd w:val="clear" w:color="auto" w:fill="E0E0E0"/>
+        <w:spacing w:before="100" w:beforeAutospacing="1" w:after="100" w:afterAutospacing="1" w:line="240" w:lineRule="auto"/>
+        <w:rPr>
+          <w:rFonts w:ascii="Arial" w:eastAsia="Times New Roman" w:hAnsi="Arial" w:cs="Arial"/>
+          <w:color w:val="000000"/>
+          <w:sz w:val="20"/>
+          <w:szCs w:val="20"/>
+        </w:rPr>
+      </w:pPr>
+      <w:r>
+        <w:rPr>
+          <w:rFonts w:ascii="Arial" w:eastAsia="Times New Roman" w:hAnsi="Arial" w:cs="Arial"/>
+          <w:color w:val="000000"/>
+          <w:sz w:val="20"/>
+          <w:szCs w:val="20"/>
+        </w:rPr>
         <w:t>Describe how a growing need for a stronger national government led to plans for a Constitutional Convention.</w:t>
       </w:r>
+    </w:p>
+    <w:p>
+      <w:pPr>
+        <w:shd w:val="clear" w:color="auto" w:fill="E0E0E0"/>
+        <w:spacing w:before="100" w:beforeAutospacing="1" w:after="100" w:afterAutospacing="1" w:line="240" w:lineRule="auto"/>
+        <w:ind w:left="720"/>
+        <w:rPr>
+          <w:rFonts w:ascii="Arial" w:eastAsia="Times New Roman" w:hAnsi="Arial" w:cs="Arial"/>
+          <w:color w:val="000000"/>
+          <w:sz w:val="20"/>
+          <w:szCs w:val="20"/>
+        </w:rPr>
+      </w:pPr>
+      <w:r>
+        <w:rPr>
+          <w:rFonts w:ascii="Arial" w:eastAsia="Times New Roman" w:hAnsi="Arial" w:cs="Arial"/>
+          <w:color w:val="000000"/>
+          <w:sz w:val="20"/>
+          <w:szCs w:val="20"/>
+        </w:rPr>
+        <w:t xml:space="preserve">The financial chaos caused by the Confederacy’s inability to act </w:t>
+      </w:r>
+      <w:r>
+        <w:rPr>
+          <w:rFonts w:ascii="Arial" w:eastAsia="Times New Roman" w:hAnsi="Arial" w:cs="Arial"/>
+          <w:color w:val="000000"/>
+          <w:sz w:val="20"/>
+          <w:szCs w:val="20"/>
+        </w:rPr>
+        <w:t xml:space="preserve">spurred those who were most threatened by economic and political stability to act. </w:t>
+      </w:r>
+      <w:bookmarkStart w:id="0" w:name="_GoBack"/>
+      <w:bookmarkEnd w:id="0"/>
     </w:p>
     <w:p/>
     <w:sectPr>
@@ -1960,7 +2561,7 @@
         <w:ind w:left="720" w:hanging="360"/>
       </w:pPr>
     </w:lvl>
-    <w:lvl w:ilvl="1" w:tentative="1">
+    <w:lvl w:ilvl="1">
       <w:start w:val="1"/>
       <w:numFmt w:val="decimal"/>
       <w:lvlText w:val="%2."/>

</xml_diff>